<commit_message>
CAMBIOS EN LOS FORMATOS
</commit_message>
<xml_diff>
--- a/FORMATOS RELLENADOS ITO RESI 1516 OK ENVIADOS/cronograma_formatoV1.docx
+++ b/FORMATOS RELLENADOS ITO RESI 1516 OK ENVIADOS/cronograma_formatoV1.docx
@@ -1,6 +1,6 @@
 
 <file path=word/document.xml><?xml version="1.0" encoding="utf-8"?>
-<w:document xmlns:wpc="http://schemas.microsoft.com/office/word/2010/wordprocessingCanvas" xmlns:cx="http://schemas.microsoft.com/office/drawing/2014/chartex" xmlns:cx1="http://schemas.microsoft.com/office/drawing/2015/9/8/chartex" xmlns:cx2="http://schemas.microsoft.com/office/drawing/2015/10/21/chartex" xmlns:cx3="http://schemas.microsoft.com/office/drawing/2016/5/9/chartex" xmlns:cx4="http://schemas.microsoft.com/office/drawing/2016/5/10/chartex" xmlns:cx5="http://schemas.microsoft.com/office/drawing/2016/5/11/chartex" xmlns:cx6="http://schemas.microsoft.com/office/drawing/2016/5/12/chartex" xmlns:cx7="http://schemas.microsoft.com/office/drawing/2016/5/13/chartex" xmlns:cx8="http://schemas.microsoft.com/office/drawing/2016/5/14/chartex" xmlns:mc="http://schemas.openxmlformats.org/markup-compatibility/2006" xmlns:aink="http://schemas.microsoft.com/office/drawing/2016/ink" xmlns:am3d="http://schemas.microsoft.com/office/drawing/2017/model3d" xmlns:o="urn:schemas-microsoft-com:office:office" xmlns:r="http://schemas.openxmlformats.org/officeDocument/2006/relationships" xmlns:m="http://schemas.openxmlformats.org/officeDocument/2006/math" xmlns:v="urn:schemas-microsoft-com:vml" xmlns:wp14="http://schemas.microsoft.com/office/word/2010/wordprocessingDrawing" xmlns:wp="http://schemas.openxmlformats.org/drawingml/2006/wordprocessingDrawing" xmlns:w10="urn:schemas-microsoft-com:office:word" xmlns:w="http://schemas.openxmlformats.org/wordprocessingml/2006/main" xmlns:w14="http://schemas.microsoft.com/office/word/2010/wordml" xmlns:w15="http://schemas.microsoft.com/office/word/2012/wordml" xmlns:w16cex="http://schemas.microsoft.com/office/word/2018/wordml/cex" xmlns:w16cid="http://schemas.microsoft.com/office/word/2016/wordml/cid" xmlns:w16="http://schemas.microsoft.com/office/word/2018/wordml" xmlns:w16se="http://schemas.microsoft.com/office/word/2015/wordml/symex" xmlns:wpg="http://schemas.microsoft.com/office/word/2010/wordprocessingGroup" xmlns:wpi="http://schemas.microsoft.com/office/word/2010/wordprocessingInk" xmlns:wne="http://schemas.microsoft.com/office/word/2006/wordml" xmlns:wps="http://schemas.microsoft.com/office/word/2010/wordprocessingShape" mc:Ignorable="w14 w15 w16se w16cid w16 w16cex wp14">
+<w:document xmlns:wpc="http://schemas.microsoft.com/office/word/2010/wordprocessingCanvas" xmlns:cx="http://schemas.microsoft.com/office/drawing/2014/chartex" xmlns:cx1="http://schemas.microsoft.com/office/drawing/2015/9/8/chartex" xmlns:cx2="http://schemas.microsoft.com/office/drawing/2015/10/21/chartex" xmlns:cx3="http://schemas.microsoft.com/office/drawing/2016/5/9/chartex" xmlns:cx4="http://schemas.microsoft.com/office/drawing/2016/5/10/chartex" xmlns:cx5="http://schemas.microsoft.com/office/drawing/2016/5/11/chartex" xmlns:cx6="http://schemas.microsoft.com/office/drawing/2016/5/12/chartex" xmlns:cx7="http://schemas.microsoft.com/office/drawing/2016/5/13/chartex" xmlns:cx8="http://schemas.microsoft.com/office/drawing/2016/5/14/chartex" xmlns:mc="http://schemas.openxmlformats.org/markup-compatibility/2006" xmlns:aink="http://schemas.microsoft.com/office/drawing/2016/ink" xmlns:am3d="http://schemas.microsoft.com/office/drawing/2017/model3d" xmlns:o="urn:schemas-microsoft-com:office:office" xmlns:r="http://schemas.openxmlformats.org/officeDocument/2006/relationships" xmlns:m="http://schemas.openxmlformats.org/officeDocument/2006/math" xmlns:v="urn:schemas-microsoft-com:vml" xmlns:wp14="http://schemas.microsoft.com/office/word/2010/wordprocessingDrawing" xmlns:wp="http://schemas.openxmlformats.org/drawingml/2006/wordprocessingDrawing" xmlns:w10="urn:schemas-microsoft-com:office:word" xmlns:w="http://schemas.openxmlformats.org/wordprocessingml/2006/main" xmlns:w14="http://schemas.microsoft.com/office/word/2010/wordml" xmlns:w15="http://schemas.microsoft.com/office/word/2012/wordml" xmlns:w16cex="http://schemas.microsoft.com/office/word/2018/wordml/cex" xmlns:w16cid="http://schemas.microsoft.com/office/word/2016/wordml/cid" xmlns:w16="http://schemas.microsoft.com/office/word/2018/wordml" xmlns:w16sdtdh="http://schemas.microsoft.com/office/word/2020/wordml/sdtdatahash" xmlns:w16se="http://schemas.microsoft.com/office/word/2015/wordml/symex" xmlns:wpg="http://schemas.microsoft.com/office/word/2010/wordprocessingGroup" xmlns:wpi="http://schemas.microsoft.com/office/word/2010/wordprocessingInk" xmlns:wne="http://schemas.microsoft.com/office/word/2006/wordml" xmlns:wps="http://schemas.microsoft.com/office/word/2010/wordprocessingShape" mc:Ignorable="w14 w15 w16se w16cid w16 w16cex w16sdtdh wp14">
   <w:body>
     <w:p>
       <w:pPr>
@@ -382,7 +382,27 @@
           <w:sz w:val="20"/>
           <w:szCs w:val="22"/>
         </w:rPr>
-        <w:t xml:space="preserve">ARMACIA </w:t>
+        <w:t>ARMACIA</w:t>
+      </w:r>
+      <w:r>
+        <w:rPr>
+          <w:rFonts w:ascii="Monserrat medium" w:hAnsi="Monserrat medium"/>
+          <w:bCs/>
+          <w:color w:val="333333"/>
+          <w:sz w:val="20"/>
+          <w:szCs w:val="22"/>
+        </w:rPr>
+        <w:t>S</w:t>
+      </w:r>
+      <w:r>
+        <w:rPr>
+          <w:rFonts w:ascii="Monserrat medium" w:hAnsi="Monserrat medium"/>
+          <w:bCs/>
+          <w:color w:val="333333"/>
+          <w:sz w:val="20"/>
+          <w:szCs w:val="22"/>
+        </w:rPr>
+        <w:t xml:space="preserve"> </w:t>
       </w:r>
       <w:r>
         <w:rPr>
@@ -5261,6 +5281,17 @@
                 <w:lang w:val="en-US"/>
               </w:rPr>
             </w:pPr>
+            <w:r>
+              <w:rPr>
+                <w:rFonts w:ascii="Monserrat medium" w:hAnsi="Monserrat medium"/>
+                <w:bCs/>
+                <w:color w:val="333333"/>
+                <w:sz w:val="20"/>
+                <w:szCs w:val="22"/>
+                <w:lang w:val="en-US"/>
+              </w:rPr>
+              <w:t>P</w:t>
+            </w:r>
           </w:p>
         </w:tc>
         <w:tc>
@@ -5812,6 +5843,17 @@
                 <w:lang w:val="en-US"/>
               </w:rPr>
             </w:pPr>
+            <w:r>
+              <w:rPr>
+                <w:rFonts w:ascii="Monserrat medium" w:hAnsi="Monserrat medium"/>
+                <w:bCs/>
+                <w:color w:val="333333"/>
+                <w:sz w:val="20"/>
+                <w:szCs w:val="22"/>
+                <w:lang w:val="en-US"/>
+              </w:rPr>
+              <w:t>R</w:t>
+            </w:r>
           </w:p>
         </w:tc>
         <w:tc>
@@ -9774,7 +9816,27 @@
                 <w:sz w:val="20"/>
                 <w:szCs w:val="22"/>
               </w:rPr>
-              <w:t>LOGUEAR USUARIOS AL SISTEMA</w:t>
+              <w:t>LOG</w:t>
+            </w:r>
+            <w:r>
+              <w:rPr>
+                <w:rFonts w:ascii="Monserrat medium" w:hAnsi="Monserrat medium"/>
+                <w:bCs/>
+                <w:color w:val="333333"/>
+                <w:sz w:val="20"/>
+                <w:szCs w:val="22"/>
+              </w:rPr>
+              <w:t>IN DE</w:t>
+            </w:r>
+            <w:r>
+              <w:rPr>
+                <w:rFonts w:ascii="Monserrat medium" w:hAnsi="Monserrat medium"/>
+                <w:bCs/>
+                <w:color w:val="333333"/>
+                <w:sz w:val="20"/>
+                <w:szCs w:val="22"/>
+              </w:rPr>
+              <w:t xml:space="preserve"> USUARIOS AL SISTEMA</w:t>
             </w:r>
           </w:p>
         </w:tc>
@@ -11983,7 +12045,27 @@
                 <w:sz w:val="20"/>
                 <w:szCs w:val="22"/>
               </w:rPr>
-              <w:t>REVISION</w:t>
+              <w:t>REVISI</w:t>
+            </w:r>
+            <w:r>
+              <w:rPr>
+                <w:rFonts w:ascii="Monserrat medium" w:hAnsi="Monserrat medium"/>
+                <w:b/>
+                <w:color w:val="333333"/>
+                <w:sz w:val="20"/>
+                <w:szCs w:val="22"/>
+              </w:rPr>
+              <w:t>Ó</w:t>
+            </w:r>
+            <w:r>
+              <w:rPr>
+                <w:rFonts w:ascii="Monserrat medium" w:hAnsi="Monserrat medium"/>
+                <w:b/>
+                <w:color w:val="333333"/>
+                <w:sz w:val="20"/>
+                <w:szCs w:val="22"/>
+              </w:rPr>
+              <w:t>N</w:t>
             </w:r>
           </w:p>
         </w:tc>
@@ -16444,6 +16526,28 @@
           <w:p>
             <w:pPr>
               <w:ind w:right="-882"/>
+              <w:rPr>
+                <w:rFonts w:ascii="Monserrat medium" w:hAnsi="Monserrat medium"/>
+                <w:bCs/>
+                <w:color w:val="333333"/>
+                <w:sz w:val="20"/>
+                <w:szCs w:val="22"/>
+              </w:rPr>
+            </w:pPr>
+            <w:r>
+              <w:rPr>
+                <w:rFonts w:ascii="Monserrat medium" w:hAnsi="Monserrat medium"/>
+                <w:bCs/>
+                <w:color w:val="333333"/>
+                <w:sz w:val="20"/>
+                <w:szCs w:val="22"/>
+              </w:rPr>
+              <w:t>CONOCER LOS PROCESOS DE COMPRA-VENTA EN</w:t>
+            </w:r>
+          </w:p>
+          <w:p>
+            <w:pPr>
+              <w:ind w:right="-882"/>
               <w:jc w:val="center"/>
               <w:rPr>
                 <w:rFonts w:ascii="Monserrat medium" w:hAnsi="Monserrat medium"/>
@@ -16461,29 +16565,7 @@
                 <w:sz w:val="20"/>
                 <w:szCs w:val="22"/>
               </w:rPr>
-              <w:t xml:space="preserve">CONOCER LOS PROCESOS DE </w:t>
-            </w:r>
-            <w:proofErr w:type="gramStart"/>
-            <w:r>
-              <w:rPr>
-                <w:rFonts w:ascii="Monserrat medium" w:hAnsi="Monserrat medium"/>
-                <w:bCs/>
-                <w:color w:val="333333"/>
-                <w:sz w:val="20"/>
-                <w:szCs w:val="22"/>
-              </w:rPr>
-              <w:t>COMPRA-VENTA</w:t>
-            </w:r>
-            <w:proofErr w:type="gramEnd"/>
-            <w:r>
-              <w:rPr>
-                <w:rFonts w:ascii="Monserrat medium" w:hAnsi="Monserrat medium"/>
-                <w:bCs/>
-                <w:color w:val="333333"/>
-                <w:sz w:val="20"/>
-                <w:szCs w:val="22"/>
-              </w:rPr>
-              <w:t xml:space="preserve"> EN FARMACIAS GI.</w:t>
+              <w:t xml:space="preserve"> FARMACIAS GI.</w:t>
             </w:r>
           </w:p>
         </w:tc>
@@ -24254,7 +24336,27 @@
                 <w:sz w:val="20"/>
                 <w:szCs w:val="22"/>
               </w:rPr>
-              <w:t>REVISION</w:t>
+              <w:t>REVISI</w:t>
+            </w:r>
+            <w:r>
+              <w:rPr>
+                <w:rFonts w:ascii="Monserrat medium" w:hAnsi="Monserrat medium"/>
+                <w:b/>
+                <w:color w:val="333333"/>
+                <w:sz w:val="20"/>
+                <w:szCs w:val="22"/>
+              </w:rPr>
+              <w:t>Ó</w:t>
+            </w:r>
+            <w:r>
+              <w:rPr>
+                <w:rFonts w:ascii="Monserrat medium" w:hAnsi="Monserrat medium"/>
+                <w:b/>
+                <w:color w:val="333333"/>
+                <w:sz w:val="20"/>
+                <w:szCs w:val="22"/>
+              </w:rPr>
+              <w:t>N</w:t>
             </w:r>
           </w:p>
         </w:tc>
@@ -30920,7 +31022,27 @@
                 <w:sz w:val="20"/>
                 <w:szCs w:val="22"/>
               </w:rPr>
-              <w:t>HACER EL CONTROL DE INVENTARIO RAPIDO</w:t>
+              <w:t>HACER EL CONTROL DE INVENTARIO R</w:t>
+            </w:r>
+            <w:r>
+              <w:rPr>
+                <w:rFonts w:ascii="Monserrat medium" w:hAnsi="Monserrat medium"/>
+                <w:bCs/>
+                <w:color w:val="333333"/>
+                <w:sz w:val="20"/>
+                <w:szCs w:val="22"/>
+              </w:rPr>
+              <w:t>Á</w:t>
+            </w:r>
+            <w:r>
+              <w:rPr>
+                <w:rFonts w:ascii="Monserrat medium" w:hAnsi="Monserrat medium"/>
+                <w:bCs/>
+                <w:color w:val="333333"/>
+                <w:sz w:val="20"/>
+                <w:szCs w:val="22"/>
+              </w:rPr>
+              <w:t>PIDO</w:t>
             </w:r>
           </w:p>
           <w:p>
@@ -53031,7 +53153,7 @@
 </file>
 
 <file path=word/endnotes.xml><?xml version="1.0" encoding="utf-8"?>
-<w:endnotes xmlns:wpc="http://schemas.microsoft.com/office/word/2010/wordprocessingCanvas" xmlns:cx="http://schemas.microsoft.com/office/drawing/2014/chartex" xmlns:cx1="http://schemas.microsoft.com/office/drawing/2015/9/8/chartex" xmlns:cx2="http://schemas.microsoft.com/office/drawing/2015/10/21/chartex" xmlns:cx3="http://schemas.microsoft.com/office/drawing/2016/5/9/chartex" xmlns:cx4="http://schemas.microsoft.com/office/drawing/2016/5/10/chartex" xmlns:cx5="http://schemas.microsoft.com/office/drawing/2016/5/11/chartex" xmlns:cx6="http://schemas.microsoft.com/office/drawing/2016/5/12/chartex" xmlns:cx7="http://schemas.microsoft.com/office/drawing/2016/5/13/chartex" xmlns:cx8="http://schemas.microsoft.com/office/drawing/2016/5/14/chartex" xmlns:mc="http://schemas.openxmlformats.org/markup-compatibility/2006" xmlns:aink="http://schemas.microsoft.com/office/drawing/2016/ink" xmlns:am3d="http://schemas.microsoft.com/office/drawing/2017/model3d" xmlns:o="urn:schemas-microsoft-com:office:office" xmlns:r="http://schemas.openxmlformats.org/officeDocument/2006/relationships" xmlns:m="http://schemas.openxmlformats.org/officeDocument/2006/math" xmlns:v="urn:schemas-microsoft-com:vml" xmlns:wp14="http://schemas.microsoft.com/office/word/2010/wordprocessingDrawing" xmlns:wp="http://schemas.openxmlformats.org/drawingml/2006/wordprocessingDrawing" xmlns:w10="urn:schemas-microsoft-com:office:word" xmlns:w="http://schemas.openxmlformats.org/wordprocessingml/2006/main" xmlns:w14="http://schemas.microsoft.com/office/word/2010/wordml" xmlns:w15="http://schemas.microsoft.com/office/word/2012/wordml" xmlns:w16cex="http://schemas.microsoft.com/office/word/2018/wordml/cex" xmlns:w16cid="http://schemas.microsoft.com/office/word/2016/wordml/cid" xmlns:w16="http://schemas.microsoft.com/office/word/2018/wordml" xmlns:w16se="http://schemas.microsoft.com/office/word/2015/wordml/symex" xmlns:wpg="http://schemas.microsoft.com/office/word/2010/wordprocessingGroup" xmlns:wpi="http://schemas.microsoft.com/office/word/2010/wordprocessingInk" xmlns:wne="http://schemas.microsoft.com/office/word/2006/wordml" xmlns:wps="http://schemas.microsoft.com/office/word/2010/wordprocessingShape" mc:Ignorable="w14 w15 w16se w16cid w16 w16cex wp14">
+<w:endnotes xmlns:wpc="http://schemas.microsoft.com/office/word/2010/wordprocessingCanvas" xmlns:cx="http://schemas.microsoft.com/office/drawing/2014/chartex" xmlns:cx1="http://schemas.microsoft.com/office/drawing/2015/9/8/chartex" xmlns:cx2="http://schemas.microsoft.com/office/drawing/2015/10/21/chartex" xmlns:cx3="http://schemas.microsoft.com/office/drawing/2016/5/9/chartex" xmlns:cx4="http://schemas.microsoft.com/office/drawing/2016/5/10/chartex" xmlns:cx5="http://schemas.microsoft.com/office/drawing/2016/5/11/chartex" xmlns:cx6="http://schemas.microsoft.com/office/drawing/2016/5/12/chartex" xmlns:cx7="http://schemas.microsoft.com/office/drawing/2016/5/13/chartex" xmlns:cx8="http://schemas.microsoft.com/office/drawing/2016/5/14/chartex" xmlns:mc="http://schemas.openxmlformats.org/markup-compatibility/2006" xmlns:aink="http://schemas.microsoft.com/office/drawing/2016/ink" xmlns:am3d="http://schemas.microsoft.com/office/drawing/2017/model3d" xmlns:o="urn:schemas-microsoft-com:office:office" xmlns:r="http://schemas.openxmlformats.org/officeDocument/2006/relationships" xmlns:m="http://schemas.openxmlformats.org/officeDocument/2006/math" xmlns:v="urn:schemas-microsoft-com:vml" xmlns:wp14="http://schemas.microsoft.com/office/word/2010/wordprocessingDrawing" xmlns:wp="http://schemas.openxmlformats.org/drawingml/2006/wordprocessingDrawing" xmlns:w10="urn:schemas-microsoft-com:office:word" xmlns:w="http://schemas.openxmlformats.org/wordprocessingml/2006/main" xmlns:w14="http://schemas.microsoft.com/office/word/2010/wordml" xmlns:w15="http://schemas.microsoft.com/office/word/2012/wordml" xmlns:w16cex="http://schemas.microsoft.com/office/word/2018/wordml/cex" xmlns:w16cid="http://schemas.microsoft.com/office/word/2016/wordml/cid" xmlns:w16="http://schemas.microsoft.com/office/word/2018/wordml" xmlns:w16sdtdh="http://schemas.microsoft.com/office/word/2020/wordml/sdtdatahash" xmlns:w16se="http://schemas.microsoft.com/office/word/2015/wordml/symex" xmlns:wpg="http://schemas.microsoft.com/office/word/2010/wordprocessingGroup" xmlns:wpi="http://schemas.microsoft.com/office/word/2010/wordprocessingInk" xmlns:wne="http://schemas.microsoft.com/office/word/2006/wordml" xmlns:wps="http://schemas.microsoft.com/office/word/2010/wordprocessingShape" mc:Ignorable="w14 w15 w16se w16cid w16 w16cex w16sdtdh wp14">
   <w:endnote w:type="separator" w:id="-1">
     <w:p>
       <w:r>
@@ -53050,7 +53172,7 @@
 </file>
 
 <file path=word/footer1.xml><?xml version="1.0" encoding="utf-8"?>
-<w:ftr xmlns:wpc="http://schemas.microsoft.com/office/word/2010/wordprocessingCanvas" xmlns:cx="http://schemas.microsoft.com/office/drawing/2014/chartex" xmlns:cx1="http://schemas.microsoft.com/office/drawing/2015/9/8/chartex" xmlns:cx2="http://schemas.microsoft.com/office/drawing/2015/10/21/chartex" xmlns:cx3="http://schemas.microsoft.com/office/drawing/2016/5/9/chartex" xmlns:cx4="http://schemas.microsoft.com/office/drawing/2016/5/10/chartex" xmlns:cx5="http://schemas.microsoft.com/office/drawing/2016/5/11/chartex" xmlns:cx6="http://schemas.microsoft.com/office/drawing/2016/5/12/chartex" xmlns:cx7="http://schemas.microsoft.com/office/drawing/2016/5/13/chartex" xmlns:cx8="http://schemas.microsoft.com/office/drawing/2016/5/14/chartex" xmlns:mc="http://schemas.openxmlformats.org/markup-compatibility/2006" xmlns:aink="http://schemas.microsoft.com/office/drawing/2016/ink" xmlns:am3d="http://schemas.microsoft.com/office/drawing/2017/model3d" xmlns:o="urn:schemas-microsoft-com:office:office" xmlns:r="http://schemas.openxmlformats.org/officeDocument/2006/relationships" xmlns:m="http://schemas.openxmlformats.org/officeDocument/2006/math" xmlns:v="urn:schemas-microsoft-com:vml" xmlns:wp14="http://schemas.microsoft.com/office/word/2010/wordprocessingDrawing" xmlns:wp="http://schemas.openxmlformats.org/drawingml/2006/wordprocessingDrawing" xmlns:w10="urn:schemas-microsoft-com:office:word" xmlns:w="http://schemas.openxmlformats.org/wordprocessingml/2006/main" xmlns:w14="http://schemas.microsoft.com/office/word/2010/wordml" xmlns:w15="http://schemas.microsoft.com/office/word/2012/wordml" xmlns:w16cex="http://schemas.microsoft.com/office/word/2018/wordml/cex" xmlns:w16cid="http://schemas.microsoft.com/office/word/2016/wordml/cid" xmlns:w16="http://schemas.microsoft.com/office/word/2018/wordml" xmlns:w16se="http://schemas.microsoft.com/office/word/2015/wordml/symex" xmlns:wpg="http://schemas.microsoft.com/office/word/2010/wordprocessingGroup" xmlns:wpi="http://schemas.microsoft.com/office/word/2010/wordprocessingInk" xmlns:wne="http://schemas.microsoft.com/office/word/2006/wordml" xmlns:wps="http://schemas.microsoft.com/office/word/2010/wordprocessingShape" mc:Ignorable="w14 w15 w16se w16cid w16 w16cex wp14">
+<w:ftr xmlns:wpc="http://schemas.microsoft.com/office/word/2010/wordprocessingCanvas" xmlns:cx="http://schemas.microsoft.com/office/drawing/2014/chartex" xmlns:cx1="http://schemas.microsoft.com/office/drawing/2015/9/8/chartex" xmlns:cx2="http://schemas.microsoft.com/office/drawing/2015/10/21/chartex" xmlns:cx3="http://schemas.microsoft.com/office/drawing/2016/5/9/chartex" xmlns:cx4="http://schemas.microsoft.com/office/drawing/2016/5/10/chartex" xmlns:cx5="http://schemas.microsoft.com/office/drawing/2016/5/11/chartex" xmlns:cx6="http://schemas.microsoft.com/office/drawing/2016/5/12/chartex" xmlns:cx7="http://schemas.microsoft.com/office/drawing/2016/5/13/chartex" xmlns:cx8="http://schemas.microsoft.com/office/drawing/2016/5/14/chartex" xmlns:mc="http://schemas.openxmlformats.org/markup-compatibility/2006" xmlns:aink="http://schemas.microsoft.com/office/drawing/2016/ink" xmlns:am3d="http://schemas.microsoft.com/office/drawing/2017/model3d" xmlns:o="urn:schemas-microsoft-com:office:office" xmlns:r="http://schemas.openxmlformats.org/officeDocument/2006/relationships" xmlns:m="http://schemas.openxmlformats.org/officeDocument/2006/math" xmlns:v="urn:schemas-microsoft-com:vml" xmlns:wp14="http://schemas.microsoft.com/office/word/2010/wordprocessingDrawing" xmlns:wp="http://schemas.openxmlformats.org/drawingml/2006/wordprocessingDrawing" xmlns:w10="urn:schemas-microsoft-com:office:word" xmlns:w="http://schemas.openxmlformats.org/wordprocessingml/2006/main" xmlns:w14="http://schemas.microsoft.com/office/word/2010/wordml" xmlns:w15="http://schemas.microsoft.com/office/word/2012/wordml" xmlns:w16cex="http://schemas.microsoft.com/office/word/2018/wordml/cex" xmlns:w16cid="http://schemas.microsoft.com/office/word/2016/wordml/cid" xmlns:w16="http://schemas.microsoft.com/office/word/2018/wordml" xmlns:w16sdtdh="http://schemas.microsoft.com/office/word/2020/wordml/sdtdatahash" xmlns:w16se="http://schemas.microsoft.com/office/word/2015/wordml/symex" xmlns:wpg="http://schemas.microsoft.com/office/word/2010/wordprocessingGroup" xmlns:wpi="http://schemas.microsoft.com/office/word/2010/wordprocessingInk" xmlns:wne="http://schemas.microsoft.com/office/word/2006/wordml" xmlns:wps="http://schemas.microsoft.com/office/word/2010/wordprocessingShape" mc:Ignorable="w14 w15 w16se w16cid w16 w16cex w16sdtdh wp14">
   <w:p>
     <w:pPr>
       <w:pStyle w:val="Piedepgina"/>
@@ -53098,7 +53220,7 @@
 </file>
 
 <file path=word/footnotes.xml><?xml version="1.0" encoding="utf-8"?>
-<w:footnotes xmlns:wpc="http://schemas.microsoft.com/office/word/2010/wordprocessingCanvas" xmlns:cx="http://schemas.microsoft.com/office/drawing/2014/chartex" xmlns:cx1="http://schemas.microsoft.com/office/drawing/2015/9/8/chartex" xmlns:cx2="http://schemas.microsoft.com/office/drawing/2015/10/21/chartex" xmlns:cx3="http://schemas.microsoft.com/office/drawing/2016/5/9/chartex" xmlns:cx4="http://schemas.microsoft.com/office/drawing/2016/5/10/chartex" xmlns:cx5="http://schemas.microsoft.com/office/drawing/2016/5/11/chartex" xmlns:cx6="http://schemas.microsoft.com/office/drawing/2016/5/12/chartex" xmlns:cx7="http://schemas.microsoft.com/office/drawing/2016/5/13/chartex" xmlns:cx8="http://schemas.microsoft.com/office/drawing/2016/5/14/chartex" xmlns:mc="http://schemas.openxmlformats.org/markup-compatibility/2006" xmlns:aink="http://schemas.microsoft.com/office/drawing/2016/ink" xmlns:am3d="http://schemas.microsoft.com/office/drawing/2017/model3d" xmlns:o="urn:schemas-microsoft-com:office:office" xmlns:r="http://schemas.openxmlformats.org/officeDocument/2006/relationships" xmlns:m="http://schemas.openxmlformats.org/officeDocument/2006/math" xmlns:v="urn:schemas-microsoft-com:vml" xmlns:wp14="http://schemas.microsoft.com/office/word/2010/wordprocessingDrawing" xmlns:wp="http://schemas.openxmlformats.org/drawingml/2006/wordprocessingDrawing" xmlns:w10="urn:schemas-microsoft-com:office:word" xmlns:w="http://schemas.openxmlformats.org/wordprocessingml/2006/main" xmlns:w14="http://schemas.microsoft.com/office/word/2010/wordml" xmlns:w15="http://schemas.microsoft.com/office/word/2012/wordml" xmlns:w16cex="http://schemas.microsoft.com/office/word/2018/wordml/cex" xmlns:w16cid="http://schemas.microsoft.com/office/word/2016/wordml/cid" xmlns:w16="http://schemas.microsoft.com/office/word/2018/wordml" xmlns:w16se="http://schemas.microsoft.com/office/word/2015/wordml/symex" xmlns:wpg="http://schemas.microsoft.com/office/word/2010/wordprocessingGroup" xmlns:wpi="http://schemas.microsoft.com/office/word/2010/wordprocessingInk" xmlns:wne="http://schemas.microsoft.com/office/word/2006/wordml" xmlns:wps="http://schemas.microsoft.com/office/word/2010/wordprocessingShape" mc:Ignorable="w14 w15 w16se w16cid w16 w16cex wp14">
+<w:footnotes xmlns:wpc="http://schemas.microsoft.com/office/word/2010/wordprocessingCanvas" xmlns:cx="http://schemas.microsoft.com/office/drawing/2014/chartex" xmlns:cx1="http://schemas.microsoft.com/office/drawing/2015/9/8/chartex" xmlns:cx2="http://schemas.microsoft.com/office/drawing/2015/10/21/chartex" xmlns:cx3="http://schemas.microsoft.com/office/drawing/2016/5/9/chartex" xmlns:cx4="http://schemas.microsoft.com/office/drawing/2016/5/10/chartex" xmlns:cx5="http://schemas.microsoft.com/office/drawing/2016/5/11/chartex" xmlns:cx6="http://schemas.microsoft.com/office/drawing/2016/5/12/chartex" xmlns:cx7="http://schemas.microsoft.com/office/drawing/2016/5/13/chartex" xmlns:cx8="http://schemas.microsoft.com/office/drawing/2016/5/14/chartex" xmlns:mc="http://schemas.openxmlformats.org/markup-compatibility/2006" xmlns:aink="http://schemas.microsoft.com/office/drawing/2016/ink" xmlns:am3d="http://schemas.microsoft.com/office/drawing/2017/model3d" xmlns:o="urn:schemas-microsoft-com:office:office" xmlns:r="http://schemas.openxmlformats.org/officeDocument/2006/relationships" xmlns:m="http://schemas.openxmlformats.org/officeDocument/2006/math" xmlns:v="urn:schemas-microsoft-com:vml" xmlns:wp14="http://schemas.microsoft.com/office/word/2010/wordprocessingDrawing" xmlns:wp="http://schemas.openxmlformats.org/drawingml/2006/wordprocessingDrawing" xmlns:w10="urn:schemas-microsoft-com:office:word" xmlns:w="http://schemas.openxmlformats.org/wordprocessingml/2006/main" xmlns:w14="http://schemas.microsoft.com/office/word/2010/wordml" xmlns:w15="http://schemas.microsoft.com/office/word/2012/wordml" xmlns:w16cex="http://schemas.microsoft.com/office/word/2018/wordml/cex" xmlns:w16cid="http://schemas.microsoft.com/office/word/2016/wordml/cid" xmlns:w16="http://schemas.microsoft.com/office/word/2018/wordml" xmlns:w16sdtdh="http://schemas.microsoft.com/office/word/2020/wordml/sdtdatahash" xmlns:w16se="http://schemas.microsoft.com/office/word/2015/wordml/symex" xmlns:wpg="http://schemas.microsoft.com/office/word/2010/wordprocessingGroup" xmlns:wpi="http://schemas.microsoft.com/office/word/2010/wordprocessingInk" xmlns:wne="http://schemas.microsoft.com/office/word/2006/wordml" xmlns:wps="http://schemas.microsoft.com/office/word/2010/wordprocessingShape" mc:Ignorable="w14 w15 w16se w16cid w16 w16cex w16sdtdh wp14">
   <w:footnote w:type="separator" w:id="-1">
     <w:p>
       <w:r>
@@ -53117,7 +53239,7 @@
 </file>
 
 <file path=word/header1.xml><?xml version="1.0" encoding="utf-8"?>
-<w:hdr xmlns:wpc="http://schemas.microsoft.com/office/word/2010/wordprocessingCanvas" xmlns:cx="http://schemas.microsoft.com/office/drawing/2014/chartex" xmlns:cx1="http://schemas.microsoft.com/office/drawing/2015/9/8/chartex" xmlns:cx2="http://schemas.microsoft.com/office/drawing/2015/10/21/chartex" xmlns:cx3="http://schemas.microsoft.com/office/drawing/2016/5/9/chartex" xmlns:cx4="http://schemas.microsoft.com/office/drawing/2016/5/10/chartex" xmlns:cx5="http://schemas.microsoft.com/office/drawing/2016/5/11/chartex" xmlns:cx6="http://schemas.microsoft.com/office/drawing/2016/5/12/chartex" xmlns:cx7="http://schemas.microsoft.com/office/drawing/2016/5/13/chartex" xmlns:cx8="http://schemas.microsoft.com/office/drawing/2016/5/14/chartex" xmlns:mc="http://schemas.openxmlformats.org/markup-compatibility/2006" xmlns:aink="http://schemas.microsoft.com/office/drawing/2016/ink" xmlns:am3d="http://schemas.microsoft.com/office/drawing/2017/model3d" xmlns:o="urn:schemas-microsoft-com:office:office" xmlns:r="http://schemas.openxmlformats.org/officeDocument/2006/relationships" xmlns:m="http://schemas.openxmlformats.org/officeDocument/2006/math" xmlns:v="urn:schemas-microsoft-com:vml" xmlns:wp14="http://schemas.microsoft.com/office/word/2010/wordprocessingDrawing" xmlns:wp="http://schemas.openxmlformats.org/drawingml/2006/wordprocessingDrawing" xmlns:w10="urn:schemas-microsoft-com:office:word" xmlns:w="http://schemas.openxmlformats.org/wordprocessingml/2006/main" xmlns:w14="http://schemas.microsoft.com/office/word/2010/wordml" xmlns:w15="http://schemas.microsoft.com/office/word/2012/wordml" xmlns:w16cex="http://schemas.microsoft.com/office/word/2018/wordml/cex" xmlns:w16cid="http://schemas.microsoft.com/office/word/2016/wordml/cid" xmlns:w16="http://schemas.microsoft.com/office/word/2018/wordml" xmlns:w16se="http://schemas.microsoft.com/office/word/2015/wordml/symex" xmlns:wpg="http://schemas.microsoft.com/office/word/2010/wordprocessingGroup" xmlns:wpi="http://schemas.microsoft.com/office/word/2010/wordprocessingInk" xmlns:wne="http://schemas.microsoft.com/office/word/2006/wordml" xmlns:wps="http://schemas.microsoft.com/office/word/2010/wordprocessingShape" mc:Ignorable="w14 w15 w16se w16cid w16 w16cex wp14">
+<w:hdr xmlns:wpc="http://schemas.microsoft.com/office/word/2010/wordprocessingCanvas" xmlns:cx="http://schemas.microsoft.com/office/drawing/2014/chartex" xmlns:cx1="http://schemas.microsoft.com/office/drawing/2015/9/8/chartex" xmlns:cx2="http://schemas.microsoft.com/office/drawing/2015/10/21/chartex" xmlns:cx3="http://schemas.microsoft.com/office/drawing/2016/5/9/chartex" xmlns:cx4="http://schemas.microsoft.com/office/drawing/2016/5/10/chartex" xmlns:cx5="http://schemas.microsoft.com/office/drawing/2016/5/11/chartex" xmlns:cx6="http://schemas.microsoft.com/office/drawing/2016/5/12/chartex" xmlns:cx7="http://schemas.microsoft.com/office/drawing/2016/5/13/chartex" xmlns:cx8="http://schemas.microsoft.com/office/drawing/2016/5/14/chartex" xmlns:mc="http://schemas.openxmlformats.org/markup-compatibility/2006" xmlns:aink="http://schemas.microsoft.com/office/drawing/2016/ink" xmlns:am3d="http://schemas.microsoft.com/office/drawing/2017/model3d" xmlns:o="urn:schemas-microsoft-com:office:office" xmlns:r="http://schemas.openxmlformats.org/officeDocument/2006/relationships" xmlns:m="http://schemas.openxmlformats.org/officeDocument/2006/math" xmlns:v="urn:schemas-microsoft-com:vml" xmlns:wp14="http://schemas.microsoft.com/office/word/2010/wordprocessingDrawing" xmlns:wp="http://schemas.openxmlformats.org/drawingml/2006/wordprocessingDrawing" xmlns:w10="urn:schemas-microsoft-com:office:word" xmlns:w="http://schemas.openxmlformats.org/wordprocessingml/2006/main" xmlns:w14="http://schemas.microsoft.com/office/word/2010/wordml" xmlns:w15="http://schemas.microsoft.com/office/word/2012/wordml" xmlns:w16cex="http://schemas.microsoft.com/office/word/2018/wordml/cex" xmlns:w16cid="http://schemas.microsoft.com/office/word/2016/wordml/cid" xmlns:w16="http://schemas.microsoft.com/office/word/2018/wordml" xmlns:w16sdtdh="http://schemas.microsoft.com/office/word/2020/wordml/sdtdatahash" xmlns:w16se="http://schemas.microsoft.com/office/word/2015/wordml/symex" xmlns:wpg="http://schemas.microsoft.com/office/word/2010/wordprocessingGroup" xmlns:wpi="http://schemas.microsoft.com/office/word/2010/wordprocessingInk" xmlns:wne="http://schemas.microsoft.com/office/word/2006/wordml" xmlns:wps="http://schemas.microsoft.com/office/word/2010/wordprocessingShape" mc:Ignorable="w14 w15 w16se w16cid w16 w16cex w16sdtdh wp14">
   <w:p>
     <w:pPr>
       <w:pStyle w:val="Encabezado"/>
@@ -53761,7 +53883,7 @@
 </file>
 
 <file path=word/numbering.xml><?xml version="1.0" encoding="utf-8"?>
-<w:numbering xmlns:wpc="http://schemas.microsoft.com/office/word/2010/wordprocessingCanvas" xmlns:cx="http://schemas.microsoft.com/office/drawing/2014/chartex" xmlns:cx1="http://schemas.microsoft.com/office/drawing/2015/9/8/chartex" xmlns:cx2="http://schemas.microsoft.com/office/drawing/2015/10/21/chartex" xmlns:cx3="http://schemas.microsoft.com/office/drawing/2016/5/9/chartex" xmlns:cx4="http://schemas.microsoft.com/office/drawing/2016/5/10/chartex" xmlns:cx5="http://schemas.microsoft.com/office/drawing/2016/5/11/chartex" xmlns:cx6="http://schemas.microsoft.com/office/drawing/2016/5/12/chartex" xmlns:cx7="http://schemas.microsoft.com/office/drawing/2016/5/13/chartex" xmlns:cx8="http://schemas.microsoft.com/office/drawing/2016/5/14/chartex" xmlns:mc="http://schemas.openxmlformats.org/markup-compatibility/2006" xmlns:aink="http://schemas.microsoft.com/office/drawing/2016/ink" xmlns:am3d="http://schemas.microsoft.com/office/drawing/2017/model3d" xmlns:o="urn:schemas-microsoft-com:office:office" xmlns:r="http://schemas.openxmlformats.org/officeDocument/2006/relationships" xmlns:m="http://schemas.openxmlformats.org/officeDocument/2006/math" xmlns:v="urn:schemas-microsoft-com:vml" xmlns:wp14="http://schemas.microsoft.com/office/word/2010/wordprocessingDrawing" xmlns:wp="http://schemas.openxmlformats.org/drawingml/2006/wordprocessingDrawing" xmlns:w10="urn:schemas-microsoft-com:office:word" xmlns:w="http://schemas.openxmlformats.org/wordprocessingml/2006/main" xmlns:w14="http://schemas.microsoft.com/office/word/2010/wordml" xmlns:w15="http://schemas.microsoft.com/office/word/2012/wordml" xmlns:w16cex="http://schemas.microsoft.com/office/word/2018/wordml/cex" xmlns:w16cid="http://schemas.microsoft.com/office/word/2016/wordml/cid" xmlns:w16="http://schemas.microsoft.com/office/word/2018/wordml" xmlns:w16se="http://schemas.microsoft.com/office/word/2015/wordml/symex" xmlns:wpg="http://schemas.microsoft.com/office/word/2010/wordprocessingGroup" xmlns:wpi="http://schemas.microsoft.com/office/word/2010/wordprocessingInk" xmlns:wne="http://schemas.microsoft.com/office/word/2006/wordml" xmlns:wps="http://schemas.microsoft.com/office/word/2010/wordprocessingShape" mc:Ignorable="w14 w15 w16se w16cid w16 w16cex wp14">
+<w:numbering xmlns:wpc="http://schemas.microsoft.com/office/word/2010/wordprocessingCanvas" xmlns:cx="http://schemas.microsoft.com/office/drawing/2014/chartex" xmlns:cx1="http://schemas.microsoft.com/office/drawing/2015/9/8/chartex" xmlns:cx2="http://schemas.microsoft.com/office/drawing/2015/10/21/chartex" xmlns:cx3="http://schemas.microsoft.com/office/drawing/2016/5/9/chartex" xmlns:cx4="http://schemas.microsoft.com/office/drawing/2016/5/10/chartex" xmlns:cx5="http://schemas.microsoft.com/office/drawing/2016/5/11/chartex" xmlns:cx6="http://schemas.microsoft.com/office/drawing/2016/5/12/chartex" xmlns:cx7="http://schemas.microsoft.com/office/drawing/2016/5/13/chartex" xmlns:cx8="http://schemas.microsoft.com/office/drawing/2016/5/14/chartex" xmlns:mc="http://schemas.openxmlformats.org/markup-compatibility/2006" xmlns:aink="http://schemas.microsoft.com/office/drawing/2016/ink" xmlns:am3d="http://schemas.microsoft.com/office/drawing/2017/model3d" xmlns:o="urn:schemas-microsoft-com:office:office" xmlns:r="http://schemas.openxmlformats.org/officeDocument/2006/relationships" xmlns:m="http://schemas.openxmlformats.org/officeDocument/2006/math" xmlns:v="urn:schemas-microsoft-com:vml" xmlns:wp14="http://schemas.microsoft.com/office/word/2010/wordprocessingDrawing" xmlns:wp="http://schemas.openxmlformats.org/drawingml/2006/wordprocessingDrawing" xmlns:w10="urn:schemas-microsoft-com:office:word" xmlns:w="http://schemas.openxmlformats.org/wordprocessingml/2006/main" xmlns:w14="http://schemas.microsoft.com/office/word/2010/wordml" xmlns:w15="http://schemas.microsoft.com/office/word/2012/wordml" xmlns:w16cex="http://schemas.microsoft.com/office/word/2018/wordml/cex" xmlns:w16cid="http://schemas.microsoft.com/office/word/2016/wordml/cid" xmlns:w16="http://schemas.microsoft.com/office/word/2018/wordml" xmlns:w16sdtdh="http://schemas.microsoft.com/office/word/2020/wordml/sdtdatahash" xmlns:w16se="http://schemas.microsoft.com/office/word/2015/wordml/symex" xmlns:wpg="http://schemas.microsoft.com/office/word/2010/wordprocessingGroup" xmlns:wpi="http://schemas.microsoft.com/office/word/2010/wordprocessingInk" xmlns:wne="http://schemas.microsoft.com/office/word/2006/wordml" xmlns:wps="http://schemas.microsoft.com/office/word/2010/wordprocessingShape" mc:Ignorable="w14 w15 w16se w16cid w16 w16cex w16sdtdh wp14">
   <w:abstractNum w:abstractNumId="0" w15:restartNumberingAfterBreak="0">
     <w:nsid w:val="00D404EB"/>
     <w:multiLevelType w:val="hybridMultilevel"/>
@@ -55386,7 +55508,7 @@
 </file>
 
 <file path=word/styles.xml><?xml version="1.0" encoding="utf-8"?>
-<w:styles xmlns:mc="http://schemas.openxmlformats.org/markup-compatibility/2006" xmlns:r="http://schemas.openxmlformats.org/officeDocument/2006/relationships" xmlns:w="http://schemas.openxmlformats.org/wordprocessingml/2006/main" xmlns:w14="http://schemas.microsoft.com/office/word/2010/wordml" xmlns:w15="http://schemas.microsoft.com/office/word/2012/wordml" xmlns:w16cex="http://schemas.microsoft.com/office/word/2018/wordml/cex" xmlns:w16cid="http://schemas.microsoft.com/office/word/2016/wordml/cid" xmlns:w16="http://schemas.microsoft.com/office/word/2018/wordml" xmlns:w16se="http://schemas.microsoft.com/office/word/2015/wordml/symex" mc:Ignorable="w14 w15 w16se w16cid w16 w16cex">
+<w:styles xmlns:mc="http://schemas.openxmlformats.org/markup-compatibility/2006" xmlns:r="http://schemas.openxmlformats.org/officeDocument/2006/relationships" xmlns:w="http://schemas.openxmlformats.org/wordprocessingml/2006/main" xmlns:w14="http://schemas.microsoft.com/office/word/2010/wordml" xmlns:w15="http://schemas.microsoft.com/office/word/2012/wordml" xmlns:w16cex="http://schemas.microsoft.com/office/word/2018/wordml/cex" xmlns:w16cid="http://schemas.microsoft.com/office/word/2016/wordml/cid" xmlns:w16="http://schemas.microsoft.com/office/word/2018/wordml" xmlns:w16sdtdh="http://schemas.microsoft.com/office/word/2020/wordml/sdtdatahash" xmlns:w16se="http://schemas.microsoft.com/office/word/2015/wordml/symex" mc:Ignorable="w14 w15 w16se w16cid w16 w16cex w16sdtdh">
   <w:docDefaults>
     <w:rPrDefault>
       <w:rPr>

</xml_diff>